<commit_message>
Replace Meeting_Minutes_1531.docx. Emil if ur reading this you can go put this in like the wiki thing in github that u talked about before or make a new one
</commit_message>
<xml_diff>
--- a/Meeting_Minutes_1531.docx
+++ b/Meeting_Minutes_1531.docx
@@ -741,25 +741,7 @@
               <w:rPr>
                 <w:lang w:val="en-US"/>
               </w:rPr>
-              <w:t xml:space="preserve">Likewise, </w:t>
-            </w:r>
-            <w:r>
-              <w:rPr>
-                <w:lang w:val="en-US"/>
-              </w:rPr>
-              <w:t xml:space="preserve">Alex and Alexander on </w:t>
-            </w:r>
-            <w:r>
-              <w:rPr>
-                <w:lang w:val="en-US"/>
-              </w:rPr>
-              <w:t>C</w:t>
-            </w:r>
-            <w:r>
-              <w:rPr>
-                <w:lang w:val="en-US"/>
-              </w:rPr>
-              <w:t>hannel</w:t>
+              <w:t>Likewise, Alex and Alexander on Channel</w:t>
             </w:r>
             <w:r>
               <w:rPr>
@@ -1081,10 +1063,7 @@
               </w:numPr>
             </w:pPr>
             <w:r>
-              <w:t>F</w:t>
-            </w:r>
-            <w:r>
-              <w:t xml:space="preserve">or </w:t>
+              <w:t xml:space="preserve">For </w:t>
             </w:r>
             <w:proofErr w:type="spellStart"/>
             <w:r>
@@ -1104,10 +1083,7 @@
               </w:numPr>
             </w:pPr>
             <w:r>
-              <w:t>F</w:t>
-            </w:r>
-            <w:r>
-              <w:t xml:space="preserve">or </w:t>
+              <w:t xml:space="preserve">For </w:t>
             </w:r>
             <w:proofErr w:type="spellStart"/>
             <w:r>
@@ -1672,6 +1648,318 @@
             </w:pPr>
             <w:r>
               <w:t xml:space="preserve">Pray </w:t>
+            </w:r>
+          </w:p>
+        </w:tc>
+      </w:tr>
+      <w:tr>
+        <w:trPr>
+          <w:trHeight w:val="487"/>
+        </w:trPr>
+        <w:tc>
+          <w:tcPr>
+            <w:tcW w:w="1615" w:type="dxa"/>
+          </w:tcPr>
+          <w:p>
+            <w:r>
+              <w:t>11 March</w:t>
+            </w:r>
+          </w:p>
+        </w:tc>
+        <w:tc>
+          <w:tcPr>
+            <w:tcW w:w="1530" w:type="dxa"/>
+          </w:tcPr>
+          <w:p>
+            <w:r>
+              <w:t xml:space="preserve">Alex </w:t>
+            </w:r>
+          </w:p>
+          <w:p>
+            <w:pPr>
+              <w:rPr>
+                <w:lang w:val="en-US"/>
+              </w:rPr>
+            </w:pPr>
+            <w:r>
+              <w:rPr>
+                <w:lang w:val="en-US"/>
+              </w:rPr>
+              <w:t>Alexander</w:t>
+            </w:r>
+          </w:p>
+          <w:p>
+            <w:pPr>
+              <w:rPr>
+                <w:lang w:val="en-US"/>
+              </w:rPr>
+            </w:pPr>
+            <w:r>
+              <w:rPr>
+                <w:lang w:val="en-US"/>
+              </w:rPr>
+              <w:t xml:space="preserve">Emil </w:t>
+            </w:r>
+          </w:p>
+          <w:p>
+            <w:r>
+              <w:rPr>
+                <w:lang w:val="en-US"/>
+              </w:rPr>
+              <w:t>Chris</w:t>
+            </w:r>
+          </w:p>
+        </w:tc>
+        <w:tc>
+          <w:tcPr>
+            <w:tcW w:w="5490" w:type="dxa"/>
+          </w:tcPr>
+          <w:p>
+            <w:pPr>
+              <w:pStyle w:val="ListParagraph"/>
+              <w:numPr>
+                <w:ilvl w:val="0"/>
+                <w:numId w:val="7"/>
+              </w:numPr>
+            </w:pPr>
+            <w:r>
+              <w:t xml:space="preserve">Need to return token for </w:t>
+            </w:r>
+            <w:r>
+              <w:t>functions before</w:t>
+            </w:r>
+          </w:p>
+          <w:p>
+            <w:pPr>
+              <w:pStyle w:val="ListParagraph"/>
+              <w:numPr>
+                <w:ilvl w:val="0"/>
+                <w:numId w:val="7"/>
+              </w:numPr>
+            </w:pPr>
+            <w:r>
+              <w:t xml:space="preserve">Token prob a hashed </w:t>
+            </w:r>
+            <w:proofErr w:type="spellStart"/>
+            <w:r>
+              <w:t>u_id</w:t>
+            </w:r>
+            <w:proofErr w:type="spellEnd"/>
+            <w:r>
+              <w:t xml:space="preserve"> </w:t>
+            </w:r>
+          </w:p>
+          <w:p>
+            <w:pPr>
+              <w:pStyle w:val="ListParagraph"/>
+              <w:numPr>
+                <w:ilvl w:val="0"/>
+                <w:numId w:val="7"/>
+              </w:numPr>
+            </w:pPr>
+            <w:r>
+              <w:t xml:space="preserve">Don’t need to change function name, can refer to it by route </w:t>
+            </w:r>
+          </w:p>
+          <w:p>
+            <w:pPr>
+              <w:pStyle w:val="ListParagraph"/>
+              <w:numPr>
+                <w:ilvl w:val="0"/>
+                <w:numId w:val="7"/>
+              </w:numPr>
+            </w:pPr>
+            <w:r>
+              <w:t>Remember to check coverage % when reviewing merge requests</w:t>
+            </w:r>
+          </w:p>
+          <w:p>
+            <w:pPr>
+              <w:pStyle w:val="ListParagraph"/>
+              <w:numPr>
+                <w:ilvl w:val="0"/>
+                <w:numId w:val="7"/>
+              </w:numPr>
+            </w:pPr>
+            <w:r>
+              <w:t xml:space="preserve">Replace </w:t>
+            </w:r>
+            <w:proofErr w:type="spellStart"/>
+            <w:r>
+              <w:t>u_id</w:t>
+            </w:r>
+            <w:proofErr w:type="spellEnd"/>
+            <w:r>
+              <w:t xml:space="preserve"> with token, token is to check caller of function (if valid?) </w:t>
+            </w:r>
+          </w:p>
+          <w:p>
+            <w:pPr>
+              <w:pStyle w:val="ListParagraph"/>
+              <w:numPr>
+                <w:ilvl w:val="0"/>
+                <w:numId w:val="7"/>
+              </w:numPr>
+            </w:pPr>
+            <w:r>
+              <w:t xml:space="preserve">Write token like </w:t>
+            </w:r>
+            <w:proofErr w:type="spellStart"/>
+            <w:r>
+              <w:t>u_id</w:t>
+            </w:r>
+            <w:proofErr w:type="spellEnd"/>
+            <w:r>
+              <w:t>, add at end of</w:t>
+            </w:r>
+            <w:r>
+              <w:t xml:space="preserve"> data store?</w:t>
+            </w:r>
+          </w:p>
+          <w:p>
+            <w:pPr>
+              <w:pStyle w:val="ListParagraph"/>
+              <w:numPr>
+                <w:ilvl w:val="0"/>
+                <w:numId w:val="7"/>
+              </w:numPr>
+            </w:pPr>
+            <w:r>
+              <w:t>Pull from iteration1fix branch instead of master</w:t>
+            </w:r>
+          </w:p>
+          <w:p>
+            <w:pPr>
+              <w:pStyle w:val="ListParagraph"/>
+            </w:pPr>
+          </w:p>
+        </w:tc>
+        <w:tc>
+          <w:tcPr>
+            <w:tcW w:w="5593" w:type="dxa"/>
+          </w:tcPr>
+          <w:p>
+            <w:pPr>
+              <w:pStyle w:val="ListParagraph"/>
+              <w:numPr>
+                <w:ilvl w:val="0"/>
+                <w:numId w:val="7"/>
+              </w:numPr>
+            </w:pPr>
+            <w:r>
+              <w:t>Fix up existing functions to pass pipeline</w:t>
+            </w:r>
+            <w:r>
+              <w:t xml:space="preserve"> and </w:t>
+            </w:r>
+            <w:proofErr w:type="spellStart"/>
+            <w:r>
+              <w:t>pylint</w:t>
+            </w:r>
+            <w:proofErr w:type="spellEnd"/>
+          </w:p>
+          <w:p>
+            <w:pPr>
+              <w:pStyle w:val="ListParagraph"/>
+              <w:numPr>
+                <w:ilvl w:val="0"/>
+                <w:numId w:val="7"/>
+              </w:numPr>
+            </w:pPr>
+            <w:r>
+              <w:t xml:space="preserve">Each person fixes up the function they did before </w:t>
+            </w:r>
+          </w:p>
+          <w:p>
+            <w:pPr>
+              <w:pStyle w:val="ListParagraph"/>
+              <w:numPr>
+                <w:ilvl w:val="0"/>
+                <w:numId w:val="7"/>
+              </w:numPr>
+            </w:pPr>
+            <w:r>
+              <w:t xml:space="preserve">Actually use the issues board now </w:t>
+            </w:r>
+          </w:p>
+          <w:p>
+            <w:pPr>
+              <w:pStyle w:val="ListParagraph"/>
+              <w:numPr>
+                <w:ilvl w:val="0"/>
+                <w:numId w:val="7"/>
+              </w:numPr>
+            </w:pPr>
+            <w:r>
+              <w:t>Change the tests to include tokens</w:t>
+            </w:r>
+          </w:p>
+          <w:p>
+            <w:pPr>
+              <w:pStyle w:val="ListParagraph"/>
+              <w:numPr>
+                <w:ilvl w:val="0"/>
+                <w:numId w:val="7"/>
+              </w:numPr>
+            </w:pPr>
+            <w:r>
+              <w:t>Alex works on auth</w:t>
+            </w:r>
+          </w:p>
+          <w:p>
+            <w:pPr>
+              <w:pStyle w:val="ListParagraph"/>
+              <w:numPr>
+                <w:ilvl w:val="0"/>
+                <w:numId w:val="7"/>
+              </w:numPr>
+            </w:pPr>
+            <w:r>
+              <w:t>Keep token as int, later change to string</w:t>
+            </w:r>
+          </w:p>
+          <w:p>
+            <w:pPr>
+              <w:pStyle w:val="ListParagraph"/>
+              <w:numPr>
+                <w:ilvl w:val="0"/>
+                <w:numId w:val="7"/>
+              </w:numPr>
+            </w:pPr>
+            <w:r>
+              <w:t>Later maybe make token.py containing token function?</w:t>
+            </w:r>
+          </w:p>
+          <w:p>
+            <w:pPr>
+              <w:pStyle w:val="ListParagraph"/>
+              <w:numPr>
+                <w:ilvl w:val="0"/>
+                <w:numId w:val="7"/>
+              </w:numPr>
+            </w:pPr>
+            <w:r>
+              <w:t>Make new branches ending with _v2</w:t>
+            </w:r>
+          </w:p>
+          <w:p>
+            <w:pPr>
+              <w:pStyle w:val="ListParagraph"/>
+              <w:numPr>
+                <w:ilvl w:val="0"/>
+                <w:numId w:val="7"/>
+              </w:numPr>
+            </w:pPr>
+            <w:r>
+              <w:t xml:space="preserve">Meet next </w:t>
+            </w:r>
+            <w:proofErr w:type="spellStart"/>
+            <w:r>
+              <w:t>mon</w:t>
+            </w:r>
+            <w:proofErr w:type="spellEnd"/>
+            <w:r>
+              <w:t>?</w:t>
             </w:r>
           </w:p>
         </w:tc>

</xml_diff>